<commit_message>
doc_user, diagram_sequence, use_case, diagram_gannt
</commit_message>
<xml_diff>
--- a/Documentation/Ecrit/02b_Specifications_techniques.docx
+++ b/Documentation/Ecrit/02b_Specifications_techniques.docx
@@ -430,6 +430,46 @@
           <w:szCs w:val="32"/>
         </w:rPr>
         <w:t>Cycle de vie des données</w:t>
+      </w:r>
+    </w:p>
+    <w:p>
+      <w:pPr>
+        <w:pStyle w:val="Paragraphedeliste"/>
+        <w:numPr>
+          <w:ilvl w:val="1"/>
+          <w:numId w:val="1"/>
+        </w:numPr>
+        <w:rPr>
+          <w:sz w:val="32"/>
+          <w:szCs w:val="32"/>
+        </w:rPr>
+      </w:pPr>
+      <w:r>
+        <w:rPr>
+          <w:sz w:val="32"/>
+          <w:szCs w:val="32"/>
+        </w:rPr>
+        <w:t>Digramme de cas</w:t>
+      </w:r>
+    </w:p>
+    <w:p>
+      <w:pPr>
+        <w:pStyle w:val="Paragraphedeliste"/>
+        <w:numPr>
+          <w:ilvl w:val="1"/>
+          <w:numId w:val="1"/>
+        </w:numPr>
+        <w:rPr>
+          <w:sz w:val="32"/>
+          <w:szCs w:val="32"/>
+        </w:rPr>
+      </w:pPr>
+      <w:r>
+        <w:rPr>
+          <w:sz w:val="32"/>
+          <w:szCs w:val="32"/>
+        </w:rPr>
+        <w:t>Diagramme de séquence des notes de frais</w:t>
       </w:r>
     </w:p>
     <w:p>
@@ -1513,6 +1553,8 @@
         </w:rPr>
         <w:t>Structured Query Language</w:t>
       </w:r>
+      <w:bookmarkStart w:id="0" w:name="_GoBack"/>
+      <w:bookmarkEnd w:id="0"/>
       <w:r>
         <w:rPr>
           <w:sz w:val="24"/>
@@ -1987,7 +2029,21 @@
           <w:sz w:val="24"/>
           <w:szCs w:val="24"/>
         </w:rPr>
-        <w:t>: Chargé de créer les ligues et les comptes directeurs, il a accès a l’affectation des directeurs sur ligues.</w:t>
+        <w:t xml:space="preserve">: Chargé de créer les ligues et les comptes directeurs, il a accès </w:t>
+      </w:r>
+      <w:r>
+        <w:rPr>
+          <w:sz w:val="24"/>
+          <w:szCs w:val="24"/>
+        </w:rPr>
+        <w:t>à</w:t>
+      </w:r>
+      <w:r>
+        <w:rPr>
+          <w:sz w:val="24"/>
+          <w:szCs w:val="24"/>
+        </w:rPr>
+        <w:t xml:space="preserve"> l’affectation des directeurs sur ligues.</w:t>
       </w:r>
     </w:p>
     <w:p>
@@ -2016,7 +2072,21 @@
           <w:sz w:val="24"/>
           <w:szCs w:val="24"/>
         </w:rPr>
-        <w:t> : chargé de valider les notes de frais, ils ont aussi accès a la création des employés de leurs ligues respectives ainsi qu’à leurs profils.</w:t>
+        <w:t xml:space="preserve"> : chargé de valider les notes de frais, ils ont aussi accès </w:t>
+      </w:r>
+      <w:r>
+        <w:rPr>
+          <w:sz w:val="24"/>
+          <w:szCs w:val="24"/>
+        </w:rPr>
+        <w:t>à</w:t>
+      </w:r>
+      <w:r>
+        <w:rPr>
+          <w:sz w:val="24"/>
+          <w:szCs w:val="24"/>
+        </w:rPr>
+        <w:t xml:space="preserve"> la création des employés de leurs ligues respectives ainsi qu’à leurs profils.</w:t>
       </w:r>
     </w:p>
     <w:p>
@@ -2364,7 +2434,35 @@
           <w:sz w:val="24"/>
           <w:szCs w:val="24"/>
         </w:rPr>
-        <w:t>Les données démarrent leur cycle de vie, aussi bien a la création d’un compte utilisateurs comme a la création d’une note de frais.</w:t>
+        <w:t xml:space="preserve">Les données démarrent leur cycle de vie, aussi bien </w:t>
+      </w:r>
+      <w:r>
+        <w:rPr>
+          <w:sz w:val="24"/>
+          <w:szCs w:val="24"/>
+        </w:rPr>
+        <w:t>à</w:t>
+      </w:r>
+      <w:r>
+        <w:rPr>
+          <w:sz w:val="24"/>
+          <w:szCs w:val="24"/>
+        </w:rPr>
+        <w:t xml:space="preserve"> la création d’un compte utilisateurs comme </w:t>
+      </w:r>
+      <w:r>
+        <w:rPr>
+          <w:sz w:val="24"/>
+          <w:szCs w:val="24"/>
+        </w:rPr>
+        <w:t>à</w:t>
+      </w:r>
+      <w:r>
+        <w:rPr>
+          <w:sz w:val="24"/>
+          <w:szCs w:val="24"/>
+        </w:rPr>
+        <w:t xml:space="preserve"> la création d’une note de frais.</w:t>
       </w:r>
     </w:p>
     <w:p>
@@ -2454,7 +2552,28 @@
           <w:sz w:val="24"/>
           <w:szCs w:val="24"/>
         </w:rPr>
-        <w:t>Quelque soit l’état, la consultation est libre d’accès au propre salarié ainsi qu’a son directeur de ligue.</w:t>
+        <w:t>Quel que</w:t>
+      </w:r>
+      <w:r>
+        <w:rPr>
+          <w:sz w:val="24"/>
+          <w:szCs w:val="24"/>
+        </w:rPr>
+        <w:t xml:space="preserve"> soit l’état, la consultation est libre d’accès au propre salarié ainsi qu’</w:t>
+      </w:r>
+      <w:r>
+        <w:rPr>
+          <w:sz w:val="24"/>
+          <w:szCs w:val="24"/>
+        </w:rPr>
+        <w:t>à</w:t>
+      </w:r>
+      <w:r>
+        <w:rPr>
+          <w:sz w:val="24"/>
+          <w:szCs w:val="24"/>
+        </w:rPr>
+        <w:t xml:space="preserve"> son directeur de ligue.</w:t>
       </w:r>
     </w:p>
     <w:p>
@@ -3269,8 +3388,6 @@
               </w:rPr>
               <w:t xml:space="preserve"> directeur</w:t>
             </w:r>
-            <w:bookmarkStart w:id="0" w:name="_GoBack"/>
-            <w:bookmarkEnd w:id="0"/>
           </w:p>
         </w:tc>
         <w:tc>
@@ -3483,6 +3600,546 @@
       <w:pPr>
         <w:pStyle w:val="Paragraphedeliste"/>
         <w:numPr>
+          <w:ilvl w:val="1"/>
+          <w:numId w:val="2"/>
+        </w:numPr>
+        <w:rPr>
+          <w:rFonts w:ascii="Agency FB" w:eastAsiaTheme="majorEastAsia" w:hAnsi="Agency FB" w:cstheme="majorBidi"/>
+          <w:b/>
+          <w:bCs/>
+          <w:color w:val="354B60"/>
+          <w:sz w:val="36"/>
+          <w:szCs w:val="36"/>
+          <w:u w:val="single"/>
+        </w:rPr>
+      </w:pPr>
+      <w:r>
+        <w:rPr>
+          <w:rFonts w:ascii="Agency FB" w:eastAsiaTheme="majorEastAsia" w:hAnsi="Agency FB" w:cstheme="majorBidi"/>
+          <w:b/>
+          <w:bCs/>
+          <w:color w:val="354B60"/>
+          <w:sz w:val="36"/>
+          <w:szCs w:val="36"/>
+          <w:u w:val="single"/>
+        </w:rPr>
+        <w:lastRenderedPageBreak/>
+        <w:t>Diagramme de cas</w:t>
+      </w:r>
+    </w:p>
+    <w:p>
+      <w:pPr>
+        <w:rPr>
+          <w:sz w:val="24"/>
+          <w:szCs w:val="24"/>
+        </w:rPr>
+      </w:pPr>
+      <w:r>
+        <w:rPr>
+          <w:sz w:val="24"/>
+          <w:szCs w:val="24"/>
+        </w:rPr>
+        <w:t xml:space="preserve">Voici les différents diagrammes de cas vis-à-vis des fonctionnalités apporté par l’application : </w:t>
+      </w:r>
+    </w:p>
+    <w:p>
+      <w:pPr>
+        <w:rPr>
+          <w:b/>
+          <w:bCs/>
+          <w:sz w:val="24"/>
+          <w:szCs w:val="24"/>
+          <w:u w:val="single"/>
+        </w:rPr>
+      </w:pPr>
+      <w:r>
+        <w:rPr>
+          <w:b/>
+          <w:bCs/>
+          <w:sz w:val="24"/>
+          <w:szCs w:val="24"/>
+          <w:u w:val="single"/>
+        </w:rPr>
+        <w:t>Gestions des notes de frais :</w:t>
+      </w:r>
+    </w:p>
+    <w:p>
+      <w:pPr>
+        <w:rPr>
+          <w:rFonts w:ascii="Agency FB" w:eastAsiaTheme="majorEastAsia" w:hAnsi="Agency FB" w:cstheme="majorBidi"/>
+          <w:b/>
+          <w:bCs/>
+          <w:color w:val="354B60"/>
+          <w:sz w:val="36"/>
+          <w:szCs w:val="36"/>
+          <w:u w:val="single"/>
+        </w:rPr>
+      </w:pPr>
+      <w:r>
+        <w:rPr>
+          <w:noProof/>
+        </w:rPr>
+        <w:drawing>
+          <wp:inline distT="0" distB="0" distL="0" distR="0" wp14:anchorId="34027357" wp14:editId="1CCC75BA">
+            <wp:extent cx="5760720" cy="3059430"/>
+            <wp:effectExtent l="0" t="0" r="0" b="7620"/>
+            <wp:docPr id="4" name="Image 4"/>
+            <wp:cNvGraphicFramePr>
+              <a:graphicFrameLocks xmlns:a="http://schemas.openxmlformats.org/drawingml/2006/main" noChangeAspect="1"/>
+            </wp:cNvGraphicFramePr>
+            <a:graphic xmlns:a="http://schemas.openxmlformats.org/drawingml/2006/main">
+              <a:graphicData uri="http://schemas.openxmlformats.org/drawingml/2006/picture">
+                <pic:pic xmlns:pic="http://schemas.openxmlformats.org/drawingml/2006/picture">
+                  <pic:nvPicPr>
+                    <pic:cNvPr id="1" name=""/>
+                    <pic:cNvPicPr/>
+                  </pic:nvPicPr>
+                  <pic:blipFill>
+                    <a:blip r:embed="rId12"/>
+                    <a:stretch>
+                      <a:fillRect/>
+                    </a:stretch>
+                  </pic:blipFill>
+                  <pic:spPr>
+                    <a:xfrm>
+                      <a:off x="0" y="0"/>
+                      <a:ext cx="5760720" cy="3059430"/>
+                    </a:xfrm>
+                    <a:prstGeom prst="rect">
+                      <a:avLst/>
+                    </a:prstGeom>
+                  </pic:spPr>
+                </pic:pic>
+              </a:graphicData>
+            </a:graphic>
+          </wp:inline>
+        </w:drawing>
+      </w:r>
+    </w:p>
+    <w:p>
+      <w:pPr>
+        <w:rPr>
+          <w:b/>
+          <w:bCs/>
+          <w:sz w:val="24"/>
+          <w:szCs w:val="24"/>
+          <w:u w:val="single"/>
+        </w:rPr>
+      </w:pPr>
+      <w:r>
+        <w:rPr>
+          <w:b/>
+          <w:bCs/>
+          <w:sz w:val="24"/>
+          <w:szCs w:val="24"/>
+          <w:u w:val="single"/>
+        </w:rPr>
+        <w:t>Gestions des comptes directeurs et des ligues</w:t>
+      </w:r>
+      <w:r>
+        <w:rPr>
+          <w:b/>
+          <w:bCs/>
+          <w:sz w:val="24"/>
+          <w:szCs w:val="24"/>
+          <w:u w:val="single"/>
+        </w:rPr>
+        <w:t> :</w:t>
+      </w:r>
+    </w:p>
+    <w:p>
+      <w:pPr>
+        <w:rPr>
+          <w:rFonts w:ascii="Agency FB" w:eastAsiaTheme="majorEastAsia" w:hAnsi="Agency FB" w:cstheme="majorBidi"/>
+          <w:b/>
+          <w:bCs/>
+          <w:color w:val="354B60"/>
+          <w:sz w:val="36"/>
+          <w:szCs w:val="36"/>
+          <w:u w:val="single"/>
+        </w:rPr>
+      </w:pPr>
+      <w:r>
+        <w:rPr>
+          <w:noProof/>
+        </w:rPr>
+        <w:drawing>
+          <wp:inline distT="0" distB="0" distL="0" distR="0" wp14:anchorId="6B834DD7" wp14:editId="07AA50AD">
+            <wp:extent cx="5760720" cy="2968625"/>
+            <wp:effectExtent l="0" t="0" r="0" b="3175"/>
+            <wp:docPr id="6" name="Image 6"/>
+            <wp:cNvGraphicFramePr>
+              <a:graphicFrameLocks xmlns:a="http://schemas.openxmlformats.org/drawingml/2006/main" noChangeAspect="1"/>
+            </wp:cNvGraphicFramePr>
+            <a:graphic xmlns:a="http://schemas.openxmlformats.org/drawingml/2006/main">
+              <a:graphicData uri="http://schemas.openxmlformats.org/drawingml/2006/picture">
+                <pic:pic xmlns:pic="http://schemas.openxmlformats.org/drawingml/2006/picture">
+                  <pic:nvPicPr>
+                    <pic:cNvPr id="1" name=""/>
+                    <pic:cNvPicPr/>
+                  </pic:nvPicPr>
+                  <pic:blipFill>
+                    <a:blip r:embed="rId13"/>
+                    <a:stretch>
+                      <a:fillRect/>
+                    </a:stretch>
+                  </pic:blipFill>
+                  <pic:spPr>
+                    <a:xfrm>
+                      <a:off x="0" y="0"/>
+                      <a:ext cx="5760720" cy="2968625"/>
+                    </a:xfrm>
+                    <a:prstGeom prst="rect">
+                      <a:avLst/>
+                    </a:prstGeom>
+                  </pic:spPr>
+                </pic:pic>
+              </a:graphicData>
+            </a:graphic>
+          </wp:inline>
+        </w:drawing>
+      </w:r>
+    </w:p>
+    <w:p>
+      <w:pPr>
+        <w:rPr>
+          <w:noProof/>
+        </w:rPr>
+      </w:pPr>
+      <w:r>
+        <w:rPr>
+          <w:b/>
+          <w:bCs/>
+          <w:noProof/>
+          <w:u w:val="single"/>
+        </w:rPr>
+        <w:lastRenderedPageBreak/>
+        <w:t>Gestion des comptes salariés :</w:t>
+      </w:r>
+      <w:r>
+        <w:rPr>
+          <w:noProof/>
+        </w:rPr>
+        <w:drawing>
+          <wp:inline distT="0" distB="0" distL="0" distR="0" wp14:anchorId="493F2E12" wp14:editId="771ECCAD">
+            <wp:extent cx="5760720" cy="3057525"/>
+            <wp:effectExtent l="0" t="0" r="0" b="9525"/>
+            <wp:docPr id="7" name="Image 7"/>
+            <wp:cNvGraphicFramePr>
+              <a:graphicFrameLocks xmlns:a="http://schemas.openxmlformats.org/drawingml/2006/main" noChangeAspect="1"/>
+            </wp:cNvGraphicFramePr>
+            <a:graphic xmlns:a="http://schemas.openxmlformats.org/drawingml/2006/main">
+              <a:graphicData uri="http://schemas.openxmlformats.org/drawingml/2006/picture">
+                <pic:pic xmlns:pic="http://schemas.openxmlformats.org/drawingml/2006/picture">
+                  <pic:nvPicPr>
+                    <pic:cNvPr id="1" name=""/>
+                    <pic:cNvPicPr/>
+                  </pic:nvPicPr>
+                  <pic:blipFill>
+                    <a:blip r:embed="rId14"/>
+                    <a:stretch>
+                      <a:fillRect/>
+                    </a:stretch>
+                  </pic:blipFill>
+                  <pic:spPr>
+                    <a:xfrm>
+                      <a:off x="0" y="0"/>
+                      <a:ext cx="5760720" cy="3057525"/>
+                    </a:xfrm>
+                    <a:prstGeom prst="rect">
+                      <a:avLst/>
+                    </a:prstGeom>
+                  </pic:spPr>
+                </pic:pic>
+              </a:graphicData>
+            </a:graphic>
+          </wp:inline>
+        </w:drawing>
+      </w:r>
+      <w:r>
+        <w:rPr>
+          <w:noProof/>
+        </w:rPr>
+        <w:t xml:space="preserve"> </w:t>
+      </w:r>
+    </w:p>
+    <w:p>
+      <w:pPr>
+        <w:rPr>
+          <w:noProof/>
+        </w:rPr>
+      </w:pPr>
+      <w:r>
+        <w:rPr>
+          <w:b/>
+          <w:bCs/>
+          <w:noProof/>
+          <w:u w:val="single"/>
+        </w:rPr>
+        <w:t>Affichage des profils :</w:t>
+      </w:r>
+      <w:r>
+        <w:rPr>
+          <w:noProof/>
+        </w:rPr>
+        <w:drawing>
+          <wp:inline distT="0" distB="0" distL="0" distR="0" wp14:anchorId="27F50665" wp14:editId="0F9095C7">
+            <wp:extent cx="5760720" cy="3067685"/>
+            <wp:effectExtent l="0" t="0" r="0" b="0"/>
+            <wp:docPr id="8" name="Image 8"/>
+            <wp:cNvGraphicFramePr>
+              <a:graphicFrameLocks xmlns:a="http://schemas.openxmlformats.org/drawingml/2006/main" noChangeAspect="1"/>
+            </wp:cNvGraphicFramePr>
+            <a:graphic xmlns:a="http://schemas.openxmlformats.org/drawingml/2006/main">
+              <a:graphicData uri="http://schemas.openxmlformats.org/drawingml/2006/picture">
+                <pic:pic xmlns:pic="http://schemas.openxmlformats.org/drawingml/2006/picture">
+                  <pic:nvPicPr>
+                    <pic:cNvPr id="1" name=""/>
+                    <pic:cNvPicPr/>
+                  </pic:nvPicPr>
+                  <pic:blipFill>
+                    <a:blip r:embed="rId15"/>
+                    <a:stretch>
+                      <a:fillRect/>
+                    </a:stretch>
+                  </pic:blipFill>
+                  <pic:spPr>
+                    <a:xfrm>
+                      <a:off x="0" y="0"/>
+                      <a:ext cx="5760720" cy="3067685"/>
+                    </a:xfrm>
+                    <a:prstGeom prst="rect">
+                      <a:avLst/>
+                    </a:prstGeom>
+                  </pic:spPr>
+                </pic:pic>
+              </a:graphicData>
+            </a:graphic>
+          </wp:inline>
+        </w:drawing>
+      </w:r>
+    </w:p>
+    <w:p>
+      <w:pPr>
+        <w:rPr>
+          <w:rFonts w:ascii="Agency FB" w:eastAsiaTheme="majorEastAsia" w:hAnsi="Agency FB" w:cstheme="majorBidi"/>
+          <w:b/>
+          <w:bCs/>
+          <w:color w:val="354B60"/>
+          <w:sz w:val="36"/>
+          <w:szCs w:val="36"/>
+          <w:u w:val="single"/>
+        </w:rPr>
+      </w:pPr>
+      <w:r>
+        <w:rPr>
+          <w:rFonts w:ascii="Agency FB" w:eastAsiaTheme="majorEastAsia" w:hAnsi="Agency FB" w:cstheme="majorBidi"/>
+          <w:b/>
+          <w:bCs/>
+          <w:color w:val="354B60"/>
+          <w:sz w:val="36"/>
+          <w:szCs w:val="36"/>
+          <w:u w:val="single"/>
+        </w:rPr>
+        <w:br w:type="page"/>
+      </w:r>
+    </w:p>
+    <w:p>
+      <w:pPr>
+        <w:pStyle w:val="Paragraphedeliste"/>
+        <w:numPr>
+          <w:ilvl w:val="1"/>
+          <w:numId w:val="2"/>
+        </w:numPr>
+        <w:rPr>
+          <w:rFonts w:ascii="Agency FB" w:eastAsiaTheme="majorEastAsia" w:hAnsi="Agency FB" w:cstheme="majorBidi"/>
+          <w:b/>
+          <w:bCs/>
+          <w:color w:val="354B60"/>
+          <w:sz w:val="36"/>
+          <w:szCs w:val="36"/>
+          <w:u w:val="single"/>
+        </w:rPr>
+      </w:pPr>
+      <w:r>
+        <w:rPr>
+          <w:rFonts w:ascii="Agency FB" w:eastAsiaTheme="majorEastAsia" w:hAnsi="Agency FB" w:cstheme="majorBidi"/>
+          <w:b/>
+          <w:bCs/>
+          <w:color w:val="354B60"/>
+          <w:sz w:val="36"/>
+          <w:szCs w:val="36"/>
+          <w:u w:val="single"/>
+        </w:rPr>
+        <w:lastRenderedPageBreak/>
+        <w:t>Diagramme de séquence des notes de frais</w:t>
+      </w:r>
+    </w:p>
+    <w:p>
+      <w:pPr>
+        <w:rPr>
+          <w:sz w:val="24"/>
+          <w:szCs w:val="24"/>
+        </w:rPr>
+      </w:pPr>
+      <w:r>
+        <w:rPr>
+          <w:sz w:val="24"/>
+          <w:szCs w:val="24"/>
+        </w:rPr>
+        <w:t xml:space="preserve">Voici les diagrammes de séquences établis en vu de l’affichage et de l’ajout des notes de frais : </w:t>
+      </w:r>
+    </w:p>
+    <w:p>
+      <w:pPr>
+        <w:rPr>
+          <w:b/>
+          <w:bCs/>
+          <w:sz w:val="24"/>
+          <w:szCs w:val="24"/>
+          <w:u w:val="single"/>
+        </w:rPr>
+      </w:pPr>
+      <w:r>
+        <w:rPr>
+          <w:b/>
+          <w:bCs/>
+          <w:sz w:val="24"/>
+          <w:szCs w:val="24"/>
+          <w:u w:val="single"/>
+        </w:rPr>
+        <w:t>Affichage de la liste des notes de frais :</w:t>
+      </w:r>
+    </w:p>
+    <w:p>
+      <w:pPr>
+        <w:rPr>
+          <w:sz w:val="24"/>
+          <w:szCs w:val="24"/>
+        </w:rPr>
+      </w:pPr>
+      <w:r>
+        <w:rPr>
+          <w:noProof/>
+        </w:rPr>
+        <w:drawing>
+          <wp:inline distT="0" distB="0" distL="0" distR="0" wp14:anchorId="7FEE61B9" wp14:editId="02B3FC56">
+            <wp:extent cx="5124893" cy="3190631"/>
+            <wp:effectExtent l="0" t="0" r="0" b="0"/>
+            <wp:docPr id="2" name="Image 2"/>
+            <wp:cNvGraphicFramePr>
+              <a:graphicFrameLocks xmlns:a="http://schemas.openxmlformats.org/drawingml/2006/main" noChangeAspect="1"/>
+            </wp:cNvGraphicFramePr>
+            <a:graphic xmlns:a="http://schemas.openxmlformats.org/drawingml/2006/main">
+              <a:graphicData uri="http://schemas.openxmlformats.org/drawingml/2006/picture">
+                <pic:pic xmlns:pic="http://schemas.openxmlformats.org/drawingml/2006/picture">
+                  <pic:nvPicPr>
+                    <pic:cNvPr id="1" name=""/>
+                    <pic:cNvPicPr/>
+                  </pic:nvPicPr>
+                  <pic:blipFill>
+                    <a:blip r:embed="rId16"/>
+                    <a:stretch>
+                      <a:fillRect/>
+                    </a:stretch>
+                  </pic:blipFill>
+                  <pic:spPr>
+                    <a:xfrm>
+                      <a:off x="0" y="0"/>
+                      <a:ext cx="5145558" cy="3203497"/>
+                    </a:xfrm>
+                    <a:prstGeom prst="rect">
+                      <a:avLst/>
+                    </a:prstGeom>
+                  </pic:spPr>
+                </pic:pic>
+              </a:graphicData>
+            </a:graphic>
+          </wp:inline>
+        </w:drawing>
+      </w:r>
+    </w:p>
+    <w:p>
+      <w:pPr>
+        <w:rPr>
+          <w:b/>
+          <w:bCs/>
+          <w:sz w:val="24"/>
+          <w:szCs w:val="24"/>
+          <w:u w:val="single"/>
+        </w:rPr>
+      </w:pPr>
+      <w:r>
+        <w:rPr>
+          <w:b/>
+          <w:bCs/>
+          <w:sz w:val="24"/>
+          <w:szCs w:val="24"/>
+          <w:u w:val="single"/>
+        </w:rPr>
+        <w:t>Interaction du boutons ajouter note de frais :</w:t>
+      </w:r>
+    </w:p>
+    <w:p>
+      <w:pPr>
+        <w:jc w:val="right"/>
+        <w:rPr>
+          <w:sz w:val="24"/>
+          <w:szCs w:val="24"/>
+        </w:rPr>
+      </w:pPr>
+      <w:r>
+        <w:rPr>
+          <w:noProof/>
+        </w:rPr>
+        <w:drawing>
+          <wp:inline distT="0" distB="0" distL="0" distR="0" wp14:anchorId="704E7D30" wp14:editId="0BC086EE">
+            <wp:extent cx="5039833" cy="3308224"/>
+            <wp:effectExtent l="0" t="0" r="8890" b="6985"/>
+            <wp:docPr id="3" name="Image 3"/>
+            <wp:cNvGraphicFramePr>
+              <a:graphicFrameLocks xmlns:a="http://schemas.openxmlformats.org/drawingml/2006/main" noChangeAspect="1"/>
+            </wp:cNvGraphicFramePr>
+            <a:graphic xmlns:a="http://schemas.openxmlformats.org/drawingml/2006/main">
+              <a:graphicData uri="http://schemas.openxmlformats.org/drawingml/2006/picture">
+                <pic:pic xmlns:pic="http://schemas.openxmlformats.org/drawingml/2006/picture">
+                  <pic:nvPicPr>
+                    <pic:cNvPr id="1" name=""/>
+                    <pic:cNvPicPr/>
+                  </pic:nvPicPr>
+                  <pic:blipFill>
+                    <a:blip r:embed="rId17"/>
+                    <a:stretch>
+                      <a:fillRect/>
+                    </a:stretch>
+                  </pic:blipFill>
+                  <pic:spPr>
+                    <a:xfrm>
+                      <a:off x="0" y="0"/>
+                      <a:ext cx="5056226" cy="3318985"/>
+                    </a:xfrm>
+                    <a:prstGeom prst="rect">
+                      <a:avLst/>
+                    </a:prstGeom>
+                  </pic:spPr>
+                </pic:pic>
+              </a:graphicData>
+            </a:graphic>
+          </wp:inline>
+        </w:drawing>
+      </w:r>
+      <w:r>
+        <w:rPr>
+          <w:sz w:val="24"/>
+          <w:szCs w:val="24"/>
+        </w:rPr>
+        <w:br w:type="page"/>
+      </w:r>
+    </w:p>
+    <w:p>
+      <w:pPr>
+        <w:pStyle w:val="Paragraphedeliste"/>
+        <w:numPr>
           <w:ilvl w:val="0"/>
           <w:numId w:val="2"/>
         </w:numPr>
@@ -4379,7 +5036,7 @@
   <w:abstractNum w:abstractNumId="2" w15:restartNumberingAfterBreak="0">
     <w:nsid w:val="1E450153"/>
     <w:multiLevelType w:val="hybridMultilevel"/>
-    <w:tmpl w:val="A97474F0"/>
+    <w:tmpl w:val="1B9A4DC2"/>
     <w:lvl w:ilvl="0" w:tplc="040C000F">
       <w:start w:val="1"/>
       <w:numFmt w:val="decimal"/>
@@ -5114,6 +5771,92 @@
     </w:lvl>
   </w:abstractNum>
   <w:abstractNum w:abstractNumId="9" w15:restartNumberingAfterBreak="0">
+    <w:nsid w:val="59C7724B"/>
+    <w:multiLevelType w:val="hybridMultilevel"/>
+    <w:tmpl w:val="D4F8AE02"/>
+    <w:lvl w:ilvl="0" w:tplc="040C0019">
+      <w:start w:val="1"/>
+      <w:numFmt w:val="lowerLetter"/>
+      <w:lvlText w:val="%1."/>
+      <w:lvlJc w:val="left"/>
+      <w:pPr>
+        <w:ind w:left="1440" w:hanging="360"/>
+      </w:pPr>
+    </w:lvl>
+    <w:lvl w:ilvl="1" w:tplc="040C0019" w:tentative="1">
+      <w:start w:val="1"/>
+      <w:numFmt w:val="lowerLetter"/>
+      <w:lvlText w:val="%2."/>
+      <w:lvlJc w:val="left"/>
+      <w:pPr>
+        <w:ind w:left="2160" w:hanging="360"/>
+      </w:pPr>
+    </w:lvl>
+    <w:lvl w:ilvl="2" w:tplc="040C001B" w:tentative="1">
+      <w:start w:val="1"/>
+      <w:numFmt w:val="lowerRoman"/>
+      <w:lvlText w:val="%3."/>
+      <w:lvlJc w:val="right"/>
+      <w:pPr>
+        <w:ind w:left="2880" w:hanging="180"/>
+      </w:pPr>
+    </w:lvl>
+    <w:lvl w:ilvl="3" w:tplc="040C000F" w:tentative="1">
+      <w:start w:val="1"/>
+      <w:numFmt w:val="decimal"/>
+      <w:lvlText w:val="%4."/>
+      <w:lvlJc w:val="left"/>
+      <w:pPr>
+        <w:ind w:left="3600" w:hanging="360"/>
+      </w:pPr>
+    </w:lvl>
+    <w:lvl w:ilvl="4" w:tplc="040C0019" w:tentative="1">
+      <w:start w:val="1"/>
+      <w:numFmt w:val="lowerLetter"/>
+      <w:lvlText w:val="%5."/>
+      <w:lvlJc w:val="left"/>
+      <w:pPr>
+        <w:ind w:left="4320" w:hanging="360"/>
+      </w:pPr>
+    </w:lvl>
+    <w:lvl w:ilvl="5" w:tplc="040C001B" w:tentative="1">
+      <w:start w:val="1"/>
+      <w:numFmt w:val="lowerRoman"/>
+      <w:lvlText w:val="%6."/>
+      <w:lvlJc w:val="right"/>
+      <w:pPr>
+        <w:ind w:left="5040" w:hanging="180"/>
+      </w:pPr>
+    </w:lvl>
+    <w:lvl w:ilvl="6" w:tplc="040C000F" w:tentative="1">
+      <w:start w:val="1"/>
+      <w:numFmt w:val="decimal"/>
+      <w:lvlText w:val="%7."/>
+      <w:lvlJc w:val="left"/>
+      <w:pPr>
+        <w:ind w:left="5760" w:hanging="360"/>
+      </w:pPr>
+    </w:lvl>
+    <w:lvl w:ilvl="7" w:tplc="040C0019" w:tentative="1">
+      <w:start w:val="1"/>
+      <w:numFmt w:val="lowerLetter"/>
+      <w:lvlText w:val="%8."/>
+      <w:lvlJc w:val="left"/>
+      <w:pPr>
+        <w:ind w:left="6480" w:hanging="360"/>
+      </w:pPr>
+    </w:lvl>
+    <w:lvl w:ilvl="8" w:tplc="040C001B" w:tentative="1">
+      <w:start w:val="1"/>
+      <w:numFmt w:val="lowerRoman"/>
+      <w:lvlText w:val="%9."/>
+      <w:lvlJc w:val="right"/>
+      <w:pPr>
+        <w:ind w:left="7200" w:hanging="180"/>
+      </w:pPr>
+    </w:lvl>
+  </w:abstractNum>
+  <w:abstractNum w:abstractNumId="10" w15:restartNumberingAfterBreak="0">
     <w:nsid w:val="5B132CD6"/>
     <w:multiLevelType w:val="hybridMultilevel"/>
     <w:tmpl w:val="A2483474"/>
@@ -5226,7 +5969,7 @@
       </w:rPr>
     </w:lvl>
   </w:abstractNum>
-  <w:abstractNum w:abstractNumId="10" w15:restartNumberingAfterBreak="0">
+  <w:abstractNum w:abstractNumId="11" w15:restartNumberingAfterBreak="0">
     <w:nsid w:val="66F51059"/>
     <w:multiLevelType w:val="hybridMultilevel"/>
     <w:tmpl w:val="BF28EFCA"/>
@@ -5312,7 +6055,7 @@
       </w:pPr>
     </w:lvl>
   </w:abstractNum>
-  <w:abstractNum w:abstractNumId="11" w15:restartNumberingAfterBreak="0">
+  <w:abstractNum w:abstractNumId="12" w15:restartNumberingAfterBreak="0">
     <w:nsid w:val="69912363"/>
     <w:multiLevelType w:val="hybridMultilevel"/>
     <w:tmpl w:val="8A22CA3E"/>
@@ -5425,7 +6168,7 @@
       </w:rPr>
     </w:lvl>
   </w:abstractNum>
-  <w:abstractNum w:abstractNumId="12" w15:restartNumberingAfterBreak="0">
+  <w:abstractNum w:abstractNumId="13" w15:restartNumberingAfterBreak="0">
     <w:nsid w:val="7E6B335D"/>
     <w:multiLevelType w:val="hybridMultilevel"/>
     <w:tmpl w:val="8B2234D8"/>
@@ -5548,7 +6291,7 @@
     <w:abstractNumId w:val="8"/>
   </w:num>
   <w:num w:numId="4">
-    <w:abstractNumId w:val="11"/>
+    <w:abstractNumId w:val="12"/>
   </w:num>
   <w:num w:numId="5">
     <w:abstractNumId w:val="0"/>
@@ -5563,7 +6306,7 @@
     <w:abstractNumId w:val="4"/>
   </w:num>
   <w:num w:numId="9">
-    <w:abstractNumId w:val="12"/>
+    <w:abstractNumId w:val="13"/>
   </w:num>
   <w:num w:numId="10">
     <w:abstractNumId w:val="6"/>
@@ -5572,10 +6315,13 @@
     <w:abstractNumId w:val="7"/>
   </w:num>
   <w:num w:numId="12">
-    <w:abstractNumId w:val="9"/>
+    <w:abstractNumId w:val="10"/>
   </w:num>
   <w:num w:numId="13">
-    <w:abstractNumId w:val="10"/>
+    <w:abstractNumId w:val="11"/>
+  </w:num>
+  <w:num w:numId="14">
+    <w:abstractNumId w:val="9"/>
   </w:num>
 </w:numbering>
 </file>
@@ -6305,7 +7051,7 @@
 </file>
 
 <file path=customXml/itemProps1.xml><?xml version="1.0" encoding="utf-8"?>
-<ds:datastoreItem xmlns:ds="http://schemas.openxmlformats.org/officeDocument/2006/customXml" ds:itemID="{9F3F010F-2162-4EC2-821C-204EC791CCE0}">
+<ds:datastoreItem xmlns:ds="http://schemas.openxmlformats.org/officeDocument/2006/customXml" ds:itemID="{8274F3FF-6612-4E43-B4B4-7B0D0DD64099}">
   <ds:schemaRefs>
     <ds:schemaRef ds:uri="http://schemas.openxmlformats.org/officeDocument/2006/bibliography"/>
   </ds:schemaRefs>

</xml_diff>